<commit_message>
mofications to .pro files and deployment to make it work with the NeXus writing update in mac
</commit_message>
<xml_diff>
--- a/applications/muhrec3/doc/usermanual/howto_mac.docx
+++ b/applications/muhrec3/doc/usermanual/howto_mac.docx
@@ -1,6 +1,6 @@
 
 <file path=word/document.xml><?xml version="1.0" encoding="utf-8"?>
-<w:document xmlns:wpc="http://schemas.microsoft.com/office/word/2010/wordprocessingCanvas" xmlns:mo="http://schemas.microsoft.com/office/mac/office/2008/main" xmlns:mc="http://schemas.openxmlformats.org/markup-compatibility/2006" xmlns:mv="urn:schemas-microsoft-com:mac:vml" xmlns:o="urn:schemas-microsoft-com:office:office" xmlns:r="http://schemas.openxmlformats.org/officeDocument/2006/relationships" xmlns:m="http://schemas.openxmlformats.org/officeDocument/2006/math" xmlns:v="urn:schemas-microsoft-com:vml" xmlns:wp14="http://schemas.microsoft.com/office/word/2010/wordprocessingDrawing" xmlns:wp="http://schemas.openxmlformats.org/drawingml/2006/wordprocessingDrawing" xmlns:w10="urn:schemas-microsoft-com:office:word" xmlns:w="http://schemas.openxmlformats.org/wordprocessingml/2006/main" xmlns:w14="http://schemas.microsoft.com/office/word/2010/wordml" xmlns:w15="http://schemas.microsoft.com/office/word/2012/wordml" xmlns:wpg="http://schemas.microsoft.com/office/word/2010/wordprocessingGroup" xmlns:wpi="http://schemas.microsoft.com/office/word/2010/wordprocessingInk" xmlns:wne="http://schemas.microsoft.com/office/word/2006/wordml" xmlns:wps="http://schemas.microsoft.com/office/word/2010/wordprocessingShape" mc:Ignorable="w14 w15 wp14">
+<w:document xmlns:wpc="http://schemas.microsoft.com/office/word/2010/wordprocessingCanvas" xmlns:cx="http://schemas.microsoft.com/office/drawing/2014/chartex" xmlns:cx1="http://schemas.microsoft.com/office/drawing/2015/9/8/chartex" xmlns:cx2="http://schemas.microsoft.com/office/drawing/2015/10/21/chartex" xmlns:cx3="http://schemas.microsoft.com/office/drawing/2016/5/9/chartex" xmlns:cx4="http://schemas.microsoft.com/office/drawing/2016/5/10/chartex" xmlns:cx5="http://schemas.microsoft.com/office/drawing/2016/5/11/chartex" xmlns:cx6="http://schemas.microsoft.com/office/drawing/2016/5/12/chartex" xmlns:cx7="http://schemas.microsoft.com/office/drawing/2016/5/13/chartex" xmlns:cx8="http://schemas.microsoft.com/office/drawing/2016/5/14/chartex" xmlns:mc="http://schemas.openxmlformats.org/markup-compatibility/2006" xmlns:aink="http://schemas.microsoft.com/office/drawing/2016/ink" xmlns:am3d="http://schemas.microsoft.com/office/drawing/2017/model3d" xmlns:o="urn:schemas-microsoft-com:office:office" xmlns:r="http://schemas.openxmlformats.org/officeDocument/2006/relationships" xmlns:m="http://schemas.openxmlformats.org/officeDocument/2006/math" xmlns:v="urn:schemas-microsoft-com:vml" xmlns:wp14="http://schemas.microsoft.com/office/word/2010/wordprocessingDrawing" xmlns:wp="http://schemas.openxmlformats.org/drawingml/2006/wordprocessingDrawing" xmlns:w10="urn:schemas-microsoft-com:office:word" xmlns:w="http://schemas.openxmlformats.org/wordprocessingml/2006/main" xmlns:w14="http://schemas.microsoft.com/office/word/2010/wordml" xmlns:w15="http://schemas.microsoft.com/office/word/2012/wordml" xmlns:w16cid="http://schemas.microsoft.com/office/word/2016/wordml/cid" xmlns:w16se="http://schemas.microsoft.com/office/word/2015/wordml/symex" xmlns:wpg="http://schemas.microsoft.com/office/word/2010/wordprocessingGroup" xmlns:wpi="http://schemas.microsoft.com/office/word/2010/wordprocessingInk" xmlns:wne="http://schemas.microsoft.com/office/word/2006/wordml" xmlns:wps="http://schemas.microsoft.com/office/word/2010/wordprocessingShape" mc:Ignorable="w14 w15 w16se w16cid wp14">
   <w:body>
     <w:p>
       <w:pPr>
@@ -8,19 +8,11 @@
           <w:b/>
         </w:rPr>
       </w:pPr>
-      <w:proofErr w:type="spellStart"/>
       <w:r>
         <w:rPr>
           <w:b/>
         </w:rPr>
-        <w:t>Muhrec</w:t>
-      </w:r>
-      <w:proofErr w:type="spellEnd"/>
-      <w:r>
-        <w:rPr>
-          <w:b/>
-        </w:rPr>
-        <w:t xml:space="preserve"> </w:t>
+        <w:t xml:space="preserve">Muhrec </w:t>
       </w:r>
       <w:r>
         <w:rPr>
@@ -45,15 +37,7 @@
         </w:numPr>
       </w:pPr>
       <w:r>
-        <w:t xml:space="preserve">Install </w:t>
-      </w:r>
-      <w:proofErr w:type="spellStart"/>
-      <w:r>
-        <w:t>Xcode</w:t>
-      </w:r>
-      <w:proofErr w:type="spellEnd"/>
-      <w:r>
-        <w:t xml:space="preserve"> with CLI:  </w:t>
+        <w:t xml:space="preserve">Install Xcode with CLI:  </w:t>
       </w:r>
       <w:hyperlink r:id="rId6" w:anchor="installing.xcode" w:history="1">
         <w:r>
@@ -64,23 +48,7 @@
         </w:r>
       </w:hyperlink>
       <w:r>
-        <w:t xml:space="preserve"> . to install CLI run </w:t>
-      </w:r>
-      <w:proofErr w:type="spellStart"/>
-      <w:r>
-        <w:t>xcode</w:t>
-      </w:r>
-      <w:proofErr w:type="spellEnd"/>
-      <w:r>
-        <w:t>-</w:t>
-      </w:r>
-      <w:proofErr w:type="gramStart"/>
-      <w:r>
-        <w:t>select  --</w:t>
-      </w:r>
-      <w:proofErr w:type="gramEnd"/>
-      <w:r>
-        <w:t>install</w:t>
+        <w:t xml:space="preserve"> . to install CLI run xcode-select  --install</w:t>
       </w:r>
       <w:r>
         <w:t xml:space="preserve">  </w:t>
@@ -98,15 +66,7 @@
         </w:numPr>
       </w:pPr>
       <w:r>
-        <w:t xml:space="preserve">Install </w:t>
-      </w:r>
-      <w:proofErr w:type="spellStart"/>
-      <w:r>
-        <w:t>Macport</w:t>
-      </w:r>
-      <w:proofErr w:type="spellEnd"/>
-      <w:r>
-        <w:t xml:space="preserve">:  </w:t>
+        <w:t xml:space="preserve">Install Macport:  </w:t>
       </w:r>
       <w:hyperlink r:id="rId7" w:anchor="installing.macports" w:history="1">
         <w:r>
@@ -129,23 +89,7 @@
         <w:t>Update port:</w:t>
       </w:r>
       <w:r>
-        <w:t xml:space="preserve"> </w:t>
-      </w:r>
-      <w:proofErr w:type="spellStart"/>
-      <w:r>
-        <w:t>sudo</w:t>
-      </w:r>
-      <w:proofErr w:type="spellEnd"/>
-      <w:r>
-        <w:t xml:space="preserve"> port </w:t>
-      </w:r>
-      <w:proofErr w:type="spellStart"/>
-      <w:r>
-        <w:t>selfupdate</w:t>
-      </w:r>
-      <w:proofErr w:type="spellEnd"/>
-      <w:r>
-        <w:t xml:space="preserve"> </w:t>
+        <w:t xml:space="preserve"> sudo port selfupdate </w:t>
       </w:r>
     </w:p>
     <w:p>
@@ -162,16 +106,11 @@
       <w:r>
         <w:t xml:space="preserve">. </w:t>
       </w:r>
-      <w:proofErr w:type="spellStart"/>
       <w:r>
         <w:t>c</w:t>
       </w:r>
       <w:r>
-        <w:t>fitsio</w:t>
-      </w:r>
-      <w:proofErr w:type="spellEnd"/>
-      <w:r>
-        <w:t>,</w:t>
+        <w:t>fitsio,</w:t>
       </w:r>
       <w:r>
         <w:t xml:space="preserve"> fftw</w:t>
@@ -189,16 +128,11 @@
         <w:t>tiff, libxml2</w:t>
       </w:r>
       <w:r>
-        <w:t xml:space="preserve">, </w:t>
-      </w:r>
-      <w:proofErr w:type="spellStart"/>
-      <w:r>
-        <w:t>libz</w:t>
+        <w:t>, libz</w:t>
       </w:r>
       <w:r>
         <w:t>ip</w:t>
       </w:r>
-      <w:proofErr w:type="spellEnd"/>
       <w:r>
         <w:t xml:space="preserve"> (</w:t>
       </w:r>
@@ -206,23 +140,7 @@
         <w:t>e</w:t>
       </w:r>
       <w:r>
-        <w:t xml:space="preserve">x: </w:t>
-      </w:r>
-      <w:proofErr w:type="spellStart"/>
-      <w:r>
-        <w:t>sudo</w:t>
-      </w:r>
-      <w:proofErr w:type="spellEnd"/>
-      <w:r>
-        <w:t xml:space="preserve"> port install </w:t>
-      </w:r>
-      <w:proofErr w:type="spellStart"/>
-      <w:r>
-        <w:t>cfitsio</w:t>
-      </w:r>
-      <w:proofErr w:type="spellEnd"/>
-      <w:r>
-        <w:t xml:space="preserve">) </w:t>
+        <w:t xml:space="preserve">x: sudo port install cfitsio) </w:t>
       </w:r>
     </w:p>
     <w:p>
@@ -271,15 +189,7 @@
         <w:t>Order of project to build:</w:t>
       </w:r>
       <w:r>
-        <w:t xml:space="preserve"> (in the middle of this I had to run </w:t>
-      </w:r>
-      <w:proofErr w:type="spellStart"/>
-      <w:r>
-        <w:t>svn</w:t>
-      </w:r>
-      <w:proofErr w:type="spellEnd"/>
-      <w:r>
-        <w:t xml:space="preserve"> upgrade in all working directori</w:t>
+        <w:t xml:space="preserve"> (in the middle of this I had to run svn upgrade in all working directori</w:t>
       </w:r>
       <w:r>
         <w:t>e</w:t>
@@ -296,14 +206,12 @@
           <w:numId w:val="4"/>
         </w:numPr>
       </w:pPr>
-      <w:proofErr w:type="spellStart"/>
       <w:r>
         <w:t>K</w:t>
       </w:r>
       <w:r>
         <w:t>ipl</w:t>
       </w:r>
-      <w:proofErr w:type="spellEnd"/>
       <w:r>
         <w:t>: repos/kipl/trunk/kipl/qt/kipl.pro</w:t>
       </w:r>
@@ -316,13 +224,8 @@
           <w:numId w:val="4"/>
         </w:numPr>
       </w:pPr>
-      <w:proofErr w:type="spellStart"/>
-      <w:r>
-        <w:t>ModuleConfig</w:t>
-      </w:r>
-      <w:proofErr w:type="spellEnd"/>
-      <w:r>
-        <w:t>: repos/modules/trunk/ModuleConfig/qt/ModuleConfig/ModuleConfig.pro</w:t>
+      <w:r>
+        <w:t>ModuleConfig: repos/modules/trunk/ModuleConfig/qt/ModuleConfig/ModuleConfig.pro</w:t>
       </w:r>
     </w:p>
     <w:p>
@@ -333,11 +236,9 @@
           <w:numId w:val="4"/>
         </w:numPr>
       </w:pPr>
-      <w:proofErr w:type="spellStart"/>
       <w:r>
         <w:t>qtAddons</w:t>
       </w:r>
-      <w:proofErr w:type="spellEnd"/>
       <w:r>
         <w:t>: repos/gui/trunk/</w:t>
       </w:r>
@@ -356,13 +257,8 @@
           <w:numId w:val="4"/>
         </w:numPr>
       </w:pPr>
-      <w:proofErr w:type="spellStart"/>
-      <w:r>
-        <w:t>qtModuleConfigure</w:t>
-      </w:r>
-      <w:proofErr w:type="spellEnd"/>
-      <w:r>
-        <w:t>: repos/gui/trunk/qt/QtModuleConfigure/QtModuleConfigure.pro</w:t>
+      <w:r>
+        <w:t>qtModuleConfigure: repos/gui/trunk/qt/QtModuleConfigure/QtModuleConfigure.pro</w:t>
       </w:r>
     </w:p>
     <w:p>
@@ -373,13 +269,8 @@
           <w:numId w:val="4"/>
         </w:numPr>
       </w:pPr>
-      <w:proofErr w:type="spellStart"/>
-      <w:r>
-        <w:t>ImagingAlgorithms</w:t>
-      </w:r>
-      <w:proofErr w:type="spellEnd"/>
-      <w:r>
-        <w:t>: repos/qni/trunk/src/ImagingAlgorithms/qt/ImagingAlgorithms/ImagingAlgorithms.pro</w:t>
+      <w:r>
+        <w:t>ImagingAlgorithms: repos/qni/trunk/src/ImagingAlgorithms/qt/ImagingAlgorithms/ImagingAlgorithms.pro</w:t>
       </w:r>
     </w:p>
     <w:p>
@@ -390,13 +281,8 @@
           <w:numId w:val="4"/>
         </w:numPr>
       </w:pPr>
-      <w:proofErr w:type="spellStart"/>
-      <w:r>
-        <w:t>ReconFramework</w:t>
-      </w:r>
-      <w:proofErr w:type="spellEnd"/>
-      <w:r>
-        <w:t>: repos/</w:t>
+      <w:r>
+        <w:t>ReconFramework: repos/</w:t>
       </w:r>
       <w:r>
         <w:t>tomography/trunk/src/Framework/ReconFramework/qt/ReconFramework.pro</w:t>
@@ -410,13 +296,8 @@
           <w:numId w:val="4"/>
         </w:numPr>
       </w:pPr>
-      <w:proofErr w:type="spellStart"/>
-      <w:r>
-        <w:t>StdPreprocModules</w:t>
-      </w:r>
-      <w:proofErr w:type="spellEnd"/>
-      <w:r>
-        <w:t>: repos/tomography/trunk/src/Preprocessing/StdPreprocModules/StdPreprocModules.pro</w:t>
+      <w:r>
+        <w:t>StdPreprocModules: repos/tomography/trunk/src/Preprocessing/StdPreprocModules/StdPreprocModules.pro</w:t>
       </w:r>
     </w:p>
     <w:p>
@@ -427,13 +308,8 @@
           <w:numId w:val="4"/>
         </w:numPr>
       </w:pPr>
-      <w:proofErr w:type="spellStart"/>
-      <w:r>
-        <w:t>StdPreprocModulesGui</w:t>
-      </w:r>
-      <w:proofErr w:type="spellEnd"/>
-      <w:r>
-        <w:t>: repos/tomography/trunk/src/Preprocessing/StdPreprocModules/qt/StdpreprocModules/stdPreprocModules.pro</w:t>
+      <w:r>
+        <w:t>StdPreprocModulesGui: repos/tomography/trunk/src/Preprocessing/StdPreprocModules/qt/StdpreprocModules/stdPreprocModules.pro</w:t>
       </w:r>
     </w:p>
     <w:p>
@@ -444,13 +320,8 @@
           <w:numId w:val="4"/>
         </w:numPr>
       </w:pPr>
-      <w:proofErr w:type="spellStart"/>
-      <w:r>
-        <w:t>StdBackProjectors</w:t>
-      </w:r>
-      <w:proofErr w:type="spellEnd"/>
-      <w:r>
-        <w:t>: repos/tomography/trunk/src/Backprojectors/StdBackProjectors/qt/StdBackProjector.pro</w:t>
+      <w:r>
+        <w:t>StdBackProjectors: repos/tomography/trunk/src/Backprojectors/StdBackProjectors/qt/StdBackProjector.pro</w:t>
       </w:r>
     </w:p>
     <w:p>
@@ -461,13 +332,8 @@
           <w:numId w:val="4"/>
         </w:numPr>
       </w:pPr>
-      <w:proofErr w:type="spellStart"/>
-      <w:r>
-        <w:t>FDKBackProjectors</w:t>
-      </w:r>
-      <w:proofErr w:type="spellEnd"/>
-      <w:r>
-        <w:t>:</w:t>
+      <w:r>
+        <w:t>FDKBackProjectors:</w:t>
       </w:r>
       <w:r>
         <w:t xml:space="preserve"> repos/tomography/trunk/src/Backprojectors/FDKBackProjector/qt/FDKBackProjector.pro</w:t>
@@ -501,73 +367,49 @@
       </w:r>
       <w:r>
         <w:br/>
-        <w:t>in:  .</w:t>
-      </w:r>
-      <w:proofErr w:type="spellStart"/>
-      <w:r>
-        <w:t>bash_profile</w:t>
-      </w:r>
-      <w:proofErr w:type="spellEnd"/>
+        <w:t>in:  .bash_profile</w:t>
+      </w:r>
       <w:r>
         <w:br/>
         <w:t xml:space="preserve">add line: </w:t>
       </w:r>
       <w:r>
-        <w:t>export QT_HOME=</w:t>
-      </w:r>
-      <w:proofErr w:type="spellStart"/>
-      <w:r>
-        <w:t>mpathforqt</w:t>
-      </w:r>
-      <w:proofErr w:type="spellEnd"/>
-      <w:r>
-        <w:t xml:space="preserve"> (ex: QT_HOME=</w:t>
-      </w:r>
-      <w:r>
-        <w:t>/Users/</w:t>
-      </w:r>
-      <w:proofErr w:type="spellStart"/>
-      <w:r>
-        <w:t>chiaracarminati</w:t>
-      </w:r>
-      <w:proofErr w:type="spellEnd"/>
-      <w:r>
-        <w:t>/Qt5.7.0/5.7/clang_64</w:t>
+        <w:t xml:space="preserve">export QTPATH </w:t>
+      </w:r>
+      <w:r>
+        <w:t>=mpathforqt (ex: QT</w:t>
+      </w:r>
+      <w:r>
+        <w:t>PATH</w:t>
+      </w:r>
+      <w:r>
+        <w:t>=</w:t>
+      </w:r>
+      <w:r>
+        <w:t>/Users/chiaracarminati/Qt5.7.0/5.7/clang_64</w:t>
       </w:r>
       <w:r>
         <w:t>)</w:t>
       </w:r>
+      <w:bookmarkStart w:id="0" w:name="_GoBack"/>
+      <w:bookmarkEnd w:id="0"/>
       <w:r>
         <w:br/>
-        <w:t xml:space="preserve">in terminal: </w:t>
-      </w:r>
-      <w:bookmarkStart w:id="0" w:name="_GoBack"/>
-      <w:proofErr w:type="gramStart"/>
-      <w:r>
-        <w:t>source .</w:t>
-      </w:r>
-      <w:proofErr w:type="spellStart"/>
-      <w:r>
-        <w:t>bach</w:t>
-      </w:r>
-      <w:proofErr w:type="gramEnd"/>
-      <w:r>
-        <w:t>_profile</w:t>
-      </w:r>
-      <w:bookmarkEnd w:id="0"/>
-      <w:proofErr w:type="spellEnd"/>
+        <w:t>in terminal: source .bas</w:t>
+      </w:r>
+      <w:r>
+        <w:t>h_profile</w:t>
+      </w:r>
       <w:r>
         <w:br/>
         <w:t xml:space="preserve">and check if environment path was correctly set by typing: </w:t>
       </w:r>
-      <w:proofErr w:type="spellStart"/>
       <w:r>
         <w:rPr>
           <w:i/>
         </w:rPr>
         <w:t>env</w:t>
       </w:r>
-      <w:proofErr w:type="spellEnd"/>
     </w:p>
     <w:p>
       <w:pPr>
@@ -581,15 +423,7 @@
         <w:t xml:space="preserve">Run deployment: </w:t>
       </w:r>
       <w:r>
-        <w:t>in repos/tomography/trunk/</w:t>
-      </w:r>
-      <w:proofErr w:type="spellStart"/>
-      <w:r>
-        <w:t>src</w:t>
-      </w:r>
-      <w:proofErr w:type="spellEnd"/>
-      <w:r>
-        <w:t>/ -&gt; deploymuhrec3_mac.sh</w:t>
+        <w:t>in repos/tomography/trunk/src/ -&gt; deploymuhrec3_mac.sh</w:t>
       </w:r>
       <w:r>
         <w:t xml:space="preserve">. </w:t>
@@ -598,15 +432,7 @@
         <w:br/>
       </w:r>
       <w:r>
-        <w:t xml:space="preserve">For a clean re-building before every new deployment it is preferable to delete </w:t>
-      </w:r>
-      <w:proofErr w:type="spellStart"/>
-      <w:r>
-        <w:t>muhrec.app</w:t>
-      </w:r>
-      <w:proofErr w:type="spellEnd"/>
-      <w:r>
-        <w:t xml:space="preserve"> from the Application folder</w:t>
+        <w:t>For a clean re-building before every new deployment it is preferable to delete muhrec.app from the Application folder</w:t>
       </w:r>
       <w:r>
         <w:t>.</w:t>
@@ -626,55 +452,7 @@
           <w:i/>
           <w:sz w:val="20"/>
         </w:rPr>
-        <w:t xml:space="preserve"> - </w:t>
-      </w:r>
-      <w:proofErr w:type="spellStart"/>
-      <w:r>
-        <w:rPr>
-          <w:i/>
-          <w:sz w:val="20"/>
-        </w:rPr>
-        <w:t>install_name_tool</w:t>
-      </w:r>
-      <w:proofErr w:type="spellEnd"/>
-      <w:r>
-        <w:rPr>
-          <w:i/>
-          <w:sz w:val="20"/>
-        </w:rPr>
-        <w:t xml:space="preserve"> -change libQtModuleConfigure.</w:t>
-      </w:r>
-      <w:proofErr w:type="gramStart"/>
-      <w:r>
-        <w:rPr>
-          <w:i/>
-          <w:sz w:val="20"/>
-        </w:rPr>
-        <w:t>1.dylib</w:t>
-      </w:r>
-      <w:proofErr w:type="gramEnd"/>
-      <w:r>
-        <w:rPr>
-          <w:i/>
-          <w:sz w:val="20"/>
-        </w:rPr>
-        <w:t xml:space="preserve"> @</w:t>
-      </w:r>
-      <w:proofErr w:type="spellStart"/>
-      <w:r>
-        <w:rPr>
-          <w:i/>
-          <w:sz w:val="20"/>
-        </w:rPr>
-        <w:t>executable_path</w:t>
-      </w:r>
-      <w:proofErr w:type="spellEnd"/>
-      <w:r>
-        <w:rPr>
-          <w:i/>
-          <w:sz w:val="20"/>
-        </w:rPr>
-        <w:t>/../Frameworks/libQtModuleConfigure.1.dylib libStdPreprocModulesGUI.1.0.0.dylib</w:t>
+        <w:t xml:space="preserve"> - install_name_tool -change libQtModuleConfigure.1.dylib @executable_path/../Frameworks/libQtModuleConfigure.1.dylib libStdPreprocModulesGUI.1.0.0.dylib</w:t>
       </w:r>
       <w:r>
         <w:rPr>
@@ -689,39 +467,7 @@
           <w:sz w:val="20"/>
         </w:rPr>
         <w:lastRenderedPageBreak/>
-        <w:t xml:space="preserve">- </w:t>
-      </w:r>
-      <w:proofErr w:type="spellStart"/>
-      <w:r>
-        <w:rPr>
-          <w:i/>
-          <w:sz w:val="20"/>
-        </w:rPr>
-        <w:t>install_name_tool</w:t>
-      </w:r>
-      <w:proofErr w:type="spellEnd"/>
-      <w:r>
-        <w:rPr>
-          <w:i/>
-          <w:sz w:val="20"/>
-        </w:rPr>
-        <w:t xml:space="preserve"> -change libQtAddons.1.dylib @</w:t>
-      </w:r>
-      <w:proofErr w:type="spellStart"/>
-      <w:r>
-        <w:rPr>
-          <w:i/>
-          <w:sz w:val="20"/>
-        </w:rPr>
-        <w:t>executable_path</w:t>
-      </w:r>
-      <w:proofErr w:type="spellEnd"/>
-      <w:r>
-        <w:rPr>
-          <w:i/>
-          <w:sz w:val="20"/>
-        </w:rPr>
-        <w:t>/../Frameworks/libQtAddons.1.dylib libStdPreprocModulesGUI.1.0.0.dylib</w:t>
+        <w:t>- install_name_tool -change libQtAddons.1.dylib @executable_path/../Frameworks/libQtAddons.1.dylib libStdPreprocModulesGUI.1.0.0.dylib</w:t>
       </w:r>
     </w:p>
     <w:p/>
@@ -734,39 +480,7 @@
         </w:numPr>
       </w:pPr>
       <w:r>
-        <w:t xml:space="preserve">To run </w:t>
-      </w:r>
-      <w:proofErr w:type="spellStart"/>
-      <w:r>
-        <w:t>Muhrec</w:t>
-      </w:r>
-      <w:proofErr w:type="spellEnd"/>
-      <w:r>
-        <w:t xml:space="preserve"> from terminal, go to directory: Applications/</w:t>
-      </w:r>
-      <w:proofErr w:type="spellStart"/>
-      <w:r>
-        <w:t>muhrec.app</w:t>
-      </w:r>
-      <w:proofErr w:type="spellEnd"/>
-      <w:r>
-        <w:t>/Contents/</w:t>
-      </w:r>
-      <w:proofErr w:type="spellStart"/>
-      <w:r>
-        <w:t>MacOS</w:t>
-      </w:r>
-      <w:proofErr w:type="spellEnd"/>
-      <w:r>
-        <w:t>/ and then run</w:t>
-      </w:r>
-      <w:proofErr w:type="gramStart"/>
-      <w:r>
-        <w:t>: .</w:t>
-      </w:r>
-      <w:proofErr w:type="gramEnd"/>
-      <w:r>
-        <w:t>/muhrec3</w:t>
+        <w:t>To run Muhrec from terminal, go to directory: Applications/muhrec.app/Contents/MacOS/ and then run: ./muhrec3</w:t>
       </w:r>
     </w:p>
     <w:p>
@@ -778,34 +492,13 @@
         </w:numPr>
       </w:pPr>
       <w:r>
-        <w:t xml:space="preserve">To run </w:t>
-      </w:r>
-      <w:proofErr w:type="spellStart"/>
-      <w:r>
-        <w:t>Muhrec</w:t>
-      </w:r>
-      <w:proofErr w:type="spellEnd"/>
-      <w:r>
-        <w:t xml:space="preserve"> from terminal without GUI: </w:t>
+        <w:t xml:space="preserve">To run Muhrec from terminal without GUI: </w:t>
       </w:r>
       <w:r>
         <w:br/>
       </w:r>
-      <w:proofErr w:type="gramStart"/>
-      <w:r>
-        <w:t>./</w:t>
-      </w:r>
-      <w:proofErr w:type="gramEnd"/>
-      <w:r>
-        <w:t>muhrec3 –f ~/.</w:t>
-      </w:r>
-      <w:proofErr w:type="spellStart"/>
-      <w:r>
-        <w:t>imagingtools</w:t>
-      </w:r>
-      <w:proofErr w:type="spellEnd"/>
-      <w:r>
-        <w:t>/CurrentRecon.xml</w:t>
+      <w:r>
+        <w:t>./muhrec3 –f ~/.imagingtools/CurrentRecon.xml</w:t>
       </w:r>
     </w:p>
     <w:p>
@@ -817,21 +510,8 @@
         </w:numPr>
       </w:pPr>
       <w:r>
-        <w:t xml:space="preserve">Enjoy </w:t>
-      </w:r>
-      <w:proofErr w:type="spellStart"/>
-      <w:r>
-        <w:t>MuhRec</w:t>
-      </w:r>
-      <w:proofErr w:type="spellEnd"/>
-      <w:r>
-        <w:t xml:space="preserve"> (in ~/Applications/muhrec3</w:t>
-      </w:r>
-      <w:proofErr w:type="gramStart"/>
-      <w:r>
-        <w:t>) !</w:t>
-      </w:r>
-      <w:proofErr w:type="gramEnd"/>
+        <w:t>Enjoy MuhRec (in ~/Applications/muhrec3) !</w:t>
+      </w:r>
       <w:r>
         <w:br/>
       </w:r>
@@ -866,8 +546,8 @@
 </file>
 
 <file path=word/numbering.xml><?xml version="1.0" encoding="utf-8"?>
-<w:numbering xmlns:wpc="http://schemas.microsoft.com/office/word/2010/wordprocessingCanvas" xmlns:mo="http://schemas.microsoft.com/office/mac/office/2008/main" xmlns:mc="http://schemas.openxmlformats.org/markup-compatibility/2006" xmlns:mv="urn:schemas-microsoft-com:mac:vml" xmlns:o="urn:schemas-microsoft-com:office:office" xmlns:r="http://schemas.openxmlformats.org/officeDocument/2006/relationships" xmlns:m="http://schemas.openxmlformats.org/officeDocument/2006/math" xmlns:v="urn:schemas-microsoft-com:vml" xmlns:wp14="http://schemas.microsoft.com/office/word/2010/wordprocessingDrawing" xmlns:wp="http://schemas.openxmlformats.org/drawingml/2006/wordprocessingDrawing" xmlns:w10="urn:schemas-microsoft-com:office:word" xmlns:w="http://schemas.openxmlformats.org/wordprocessingml/2006/main" xmlns:w14="http://schemas.microsoft.com/office/word/2010/wordml" xmlns:w15="http://schemas.microsoft.com/office/word/2012/wordml" xmlns:wpg="http://schemas.microsoft.com/office/word/2010/wordprocessingGroup" xmlns:wpi="http://schemas.microsoft.com/office/word/2010/wordprocessingInk" xmlns:wne="http://schemas.microsoft.com/office/word/2006/wordml" xmlns:wps="http://schemas.microsoft.com/office/word/2010/wordprocessingShape" mc:Ignorable="w14 w15 wp14">
-  <w:abstractNum w:abstractNumId="0">
+<w:numbering xmlns:wpc="http://schemas.microsoft.com/office/word/2010/wordprocessingCanvas" xmlns:cx="http://schemas.microsoft.com/office/drawing/2014/chartex" xmlns:cx1="http://schemas.microsoft.com/office/drawing/2015/9/8/chartex" xmlns:cx2="http://schemas.microsoft.com/office/drawing/2015/10/21/chartex" xmlns:cx3="http://schemas.microsoft.com/office/drawing/2016/5/9/chartex" xmlns:cx4="http://schemas.microsoft.com/office/drawing/2016/5/10/chartex" xmlns:cx5="http://schemas.microsoft.com/office/drawing/2016/5/11/chartex" xmlns:cx6="http://schemas.microsoft.com/office/drawing/2016/5/12/chartex" xmlns:cx7="http://schemas.microsoft.com/office/drawing/2016/5/13/chartex" xmlns:cx8="http://schemas.microsoft.com/office/drawing/2016/5/14/chartex" xmlns:mc="http://schemas.openxmlformats.org/markup-compatibility/2006" xmlns:aink="http://schemas.microsoft.com/office/drawing/2016/ink" xmlns:am3d="http://schemas.microsoft.com/office/drawing/2017/model3d" xmlns:o="urn:schemas-microsoft-com:office:office" xmlns:r="http://schemas.openxmlformats.org/officeDocument/2006/relationships" xmlns:m="http://schemas.openxmlformats.org/officeDocument/2006/math" xmlns:v="urn:schemas-microsoft-com:vml" xmlns:wp14="http://schemas.microsoft.com/office/word/2010/wordprocessingDrawing" xmlns:wp="http://schemas.openxmlformats.org/drawingml/2006/wordprocessingDrawing" xmlns:w10="urn:schemas-microsoft-com:office:word" xmlns:w="http://schemas.openxmlformats.org/wordprocessingml/2006/main" xmlns:w14="http://schemas.microsoft.com/office/word/2010/wordml" xmlns:w15="http://schemas.microsoft.com/office/word/2012/wordml" xmlns:w16cid="http://schemas.microsoft.com/office/word/2016/wordml/cid" xmlns:w16se="http://schemas.microsoft.com/office/word/2015/wordml/symex" xmlns:wpg="http://schemas.microsoft.com/office/word/2010/wordprocessingGroup" xmlns:wpi="http://schemas.microsoft.com/office/word/2010/wordprocessingInk" xmlns:wne="http://schemas.microsoft.com/office/word/2006/wordml" xmlns:wps="http://schemas.microsoft.com/office/word/2010/wordprocessingShape" mc:Ignorable="w14 w15 w16se w16cid wp14">
+  <w:abstractNum w:abstractNumId="0" w15:restartNumberingAfterBreak="0">
     <w:nsid w:val="0BFB4B67"/>
     <w:multiLevelType w:val="hybridMultilevel"/>
     <w:tmpl w:val="69382A06"/>
@@ -956,7 +636,7 @@
       </w:pPr>
     </w:lvl>
   </w:abstractNum>
-  <w:abstractNum w:abstractNumId="1">
+  <w:abstractNum w:abstractNumId="1" w15:restartNumberingAfterBreak="0">
     <w:nsid w:val="15B02922"/>
     <w:multiLevelType w:val="hybridMultilevel"/>
     <w:tmpl w:val="977ACBF4"/>
@@ -1069,7 +749,7 @@
       </w:rPr>
     </w:lvl>
   </w:abstractNum>
-  <w:abstractNum w:abstractNumId="2">
+  <w:abstractNum w:abstractNumId="2" w15:restartNumberingAfterBreak="0">
     <w:nsid w:val="37545976"/>
     <w:multiLevelType w:val="hybridMultilevel"/>
     <w:tmpl w:val="A02AF0E2"/>
@@ -1155,7 +835,7 @@
       </w:pPr>
     </w:lvl>
   </w:abstractNum>
-  <w:abstractNum w:abstractNumId="3">
+  <w:abstractNum w:abstractNumId="3" w15:restartNumberingAfterBreak="0">
     <w:nsid w:val="5EED6F22"/>
     <w:multiLevelType w:val="hybridMultilevel"/>
     <w:tmpl w:val="C25E278E"/>
@@ -1244,7 +924,7 @@
       </w:pPr>
     </w:lvl>
   </w:abstractNum>
-  <w:abstractNum w:abstractNumId="4">
+  <w:abstractNum w:abstractNumId="4" w15:restartNumberingAfterBreak="0">
     <w:nsid w:val="6F8350E0"/>
     <w:multiLevelType w:val="hybridMultilevel"/>
     <w:tmpl w:val="ACD4C95C"/>
@@ -1330,7 +1010,7 @@
       </w:pPr>
     </w:lvl>
   </w:abstractNum>
-  <w:abstractNum w:abstractNumId="5">
+  <w:abstractNum w:abstractNumId="5" w15:restartNumberingAfterBreak="0">
     <w:nsid w:val="7C3A0C61"/>
     <w:multiLevelType w:val="hybridMultilevel"/>
     <w:tmpl w:val="F94EBC14"/>
@@ -1419,7 +1099,7 @@
       </w:pPr>
     </w:lvl>
   </w:abstractNum>
-  <w:abstractNum w:abstractNumId="6">
+  <w:abstractNum w:abstractNumId="6" w15:restartNumberingAfterBreak="0">
     <w:nsid w:val="7F7A4F53"/>
     <w:multiLevelType w:val="hybridMultilevel"/>
     <w:tmpl w:val="C1545CA4"/>
@@ -1530,7 +1210,7 @@
 </file>
 
 <file path=word/styles.xml><?xml version="1.0" encoding="utf-8"?>
-<w:styles xmlns:mc="http://schemas.openxmlformats.org/markup-compatibility/2006" xmlns:r="http://schemas.openxmlformats.org/officeDocument/2006/relationships" xmlns:w="http://schemas.openxmlformats.org/wordprocessingml/2006/main" xmlns:w14="http://schemas.microsoft.com/office/word/2010/wordml" xmlns:w15="http://schemas.microsoft.com/office/word/2012/wordml" mc:Ignorable="w14 w15">
+<w:styles xmlns:mc="http://schemas.openxmlformats.org/markup-compatibility/2006" xmlns:r="http://schemas.openxmlformats.org/officeDocument/2006/relationships" xmlns:w="http://schemas.openxmlformats.org/wordprocessingml/2006/main" xmlns:w14="http://schemas.microsoft.com/office/word/2010/wordml" xmlns:w15="http://schemas.microsoft.com/office/word/2012/wordml" xmlns:w16cid="http://schemas.microsoft.com/office/word/2016/wordml/cid" xmlns:w16se="http://schemas.microsoft.com/office/word/2015/wordml/symex" mc:Ignorable="w14 w15 w16se w16cid">
   <w:docDefaults>
     <w:rPrDefault>
       <w:rPr>
@@ -1542,7 +1222,7 @@
     </w:rPrDefault>
     <w:pPrDefault/>
   </w:docDefaults>
-  <w:latentStyles w:defLockedState="0" w:defUIPriority="99" w:defSemiHidden="0" w:defUnhideWhenUsed="0" w:defQFormat="0" w:count="382">
+  <w:latentStyles w:defLockedState="0" w:defUIPriority="99" w:defSemiHidden="0" w:defUnhideWhenUsed="0" w:defQFormat="0" w:count="375">
     <w:lsdException w:name="Normal" w:uiPriority="0" w:qFormat="1"/>
     <w:lsdException w:name="heading 1" w:uiPriority="9" w:qFormat="1"/>
     <w:lsdException w:name="heading 2" w:semiHidden="1" w:uiPriority="9" w:unhideWhenUsed="1" w:qFormat="1"/>
@@ -1699,15 +1379,6 @@
     <w:lsdException w:name="Balloon Text" w:semiHidden="1" w:unhideWhenUsed="1"/>
     <w:lsdException w:name="Table Grid" w:uiPriority="39"/>
     <w:lsdException w:name="Table Theme" w:semiHidden="1" w:unhideWhenUsed="1"/>
-    <w:lsdException w:name="Note Level 1" w:semiHidden="1" w:unhideWhenUsed="1"/>
-    <w:lsdException w:name="Note Level 2" w:semiHidden="1" w:unhideWhenUsed="1"/>
-    <w:lsdException w:name="Note Level 3" w:semiHidden="1" w:unhideWhenUsed="1"/>
-    <w:lsdException w:name="Note Level 4" w:semiHidden="1" w:unhideWhenUsed="1"/>
-    <w:lsdException w:name="Note Level 5" w:semiHidden="1" w:unhideWhenUsed="1"/>
-    <w:lsdException w:name="Note Level 6" w:semiHidden="1" w:unhideWhenUsed="1"/>
-    <w:lsdException w:name="Note Level 7" w:semiHidden="1" w:unhideWhenUsed="1"/>
-    <w:lsdException w:name="Note Level 8" w:semiHidden="1" w:unhideWhenUsed="1"/>
-    <w:lsdException w:name="Note Level 9" w:semiHidden="1" w:unhideWhenUsed="1"/>
     <w:lsdException w:name="Placeholder Text" w:semiHidden="1"/>
     <w:lsdException w:name="No Spacing" w:uiPriority="1" w:qFormat="1"/>
     <w:lsdException w:name="Light Shading" w:uiPriority="60"/>
@@ -2379,7 +2050,7 @@
 </file>
 
 <file path=customXml/itemProps1.xml><?xml version="1.0" encoding="utf-8"?>
-<ds:datastoreItem xmlns:ds="http://schemas.openxmlformats.org/officeDocument/2006/customXml" ds:itemID="{9B113050-AD45-AA4C-86E4-994DBA6C8E23}">
+<ds:datastoreItem xmlns:ds="http://schemas.openxmlformats.org/officeDocument/2006/customXml" ds:itemID="{B53E2A53-7D42-624F-8E34-FB5392E4053C}">
   <ds:schemaRefs>
     <ds:schemaRef ds:uri="http://schemas.openxmlformats.org/officeDocument/2006/bibliography"/>
   </ds:schemaRefs>

</xml_diff>